<commit_message>
UI for About & Services
</commit_message>
<xml_diff>
--- a/Services.docx
+++ b/Services.docx
@@ -44,6 +44,15 @@
         </w:rPr>
         <w:t xml:space="preserve">Research and program evaluations; </w:t>
       </w:r>
+      <w:r>
+        <w:rPr>
+          <w:rFonts w:ascii="Segoe UI" w:hAnsi="Segoe UI" w:cs="Segoe UI"/>
+          <w:sz w:val="21"/>
+          <w:szCs w:val="21"/>
+          <w:shd w:val="clear" w:color="auto" w:fill="FFFFFF"/>
+        </w:rPr>
+        <w:t>….</w:t>
+      </w:r>
     </w:p>
     <w:p>
       <w:pPr>
@@ -92,6 +101,15 @@
         </w:rPr>
         <w:t xml:space="preserve">Policy analysis and development; </w:t>
       </w:r>
+      <w:r>
+        <w:rPr>
+          <w:rFonts w:ascii="Segoe UI" w:hAnsi="Segoe UI" w:cs="Segoe UI"/>
+          <w:sz w:val="21"/>
+          <w:szCs w:val="21"/>
+          <w:shd w:val="clear" w:color="auto" w:fill="FFFFFF"/>
+        </w:rPr>
+        <w:t>…..</w:t>
+      </w:r>
     </w:p>
     <w:p>
       <w:pPr>
@@ -116,6 +134,15 @@
         </w:rPr>
         <w:t xml:space="preserve">Program design and proposal writing; </w:t>
       </w:r>
+      <w:r>
+        <w:rPr>
+          <w:rFonts w:ascii="Segoe UI" w:hAnsi="Segoe UI" w:cs="Segoe UI"/>
+          <w:sz w:val="21"/>
+          <w:szCs w:val="21"/>
+          <w:shd w:val="clear" w:color="auto" w:fill="FFFFFF"/>
+        </w:rPr>
+        <w:t>…..</w:t>
+      </w:r>
     </w:p>
     <w:p>
       <w:pPr>
@@ -186,7 +213,7 @@
           <w:szCs w:val="21"/>
           <w:shd w:val="clear" w:color="auto" w:fill="FFFFFF"/>
         </w:rPr>
-        <w:t xml:space="preserve">Leadership and Governance in healthcare, Capacity building and training in health care; </w:t>
+        <w:t xml:space="preserve">Leadership and Governance in healthcare, </w:t>
       </w:r>
     </w:p>
     <w:p>
@@ -210,7 +237,7 @@
           <w:szCs w:val="21"/>
           <w:shd w:val="clear" w:color="auto" w:fill="FFFFFF"/>
         </w:rPr>
-        <w:t xml:space="preserve">Quality improvement and Quality assurance; </w:t>
+        <w:t xml:space="preserve">Capacity building and training in health care; </w:t>
       </w:r>
     </w:p>
     <w:p>
@@ -234,7 +261,7 @@
           <w:szCs w:val="21"/>
           <w:shd w:val="clear" w:color="auto" w:fill="FFFFFF"/>
         </w:rPr>
-        <w:t xml:space="preserve">Team building for improved performance; </w:t>
+        <w:t xml:space="preserve">Quality improvement and Quality assurance; </w:t>
       </w:r>
     </w:p>
     <w:p>
@@ -244,18 +271,51 @@
           <w:ilvl w:val="0"/>
           <w:numId w:val="1"/>
         </w:numPr>
-      </w:pPr>
-      <w:r>
-        <w:rPr>
-          <w:rFonts w:ascii="Segoe UI" w:hAnsi="Segoe UI" w:cs="Segoe UI"/>
-          <w:sz w:val="21"/>
-          <w:szCs w:val="21"/>
-          <w:shd w:val="clear" w:color="auto" w:fill="FFFFFF"/>
-        </w:rPr>
-        <w:t>Health information systems and knowledge management.</w:t>
-      </w:r>
+        <w:rPr>
+          <w:rFonts w:ascii="Segoe UI" w:hAnsi="Segoe UI" w:cs="Segoe UI"/>
+          <w:sz w:val="21"/>
+          <w:szCs w:val="21"/>
+          <w:shd w:val="clear" w:color="auto" w:fill="FFFFFF"/>
+        </w:rPr>
+      </w:pPr>
+      <w:r>
+        <w:rPr>
+          <w:rFonts w:ascii="Segoe UI" w:hAnsi="Segoe UI" w:cs="Segoe UI"/>
+          <w:sz w:val="21"/>
+          <w:szCs w:val="21"/>
+          <w:shd w:val="clear" w:color="auto" w:fill="FFFFFF"/>
+        </w:rPr>
+        <w:t xml:space="preserve">Team building for improved performance; </w:t>
+      </w:r>
+    </w:p>
+    <w:p>
+      <w:pPr>
+        <w:pStyle w:val="ListParagraph"/>
+        <w:numPr>
+          <w:ilvl w:val="0"/>
+          <w:numId w:val="1"/>
+        </w:numPr>
+      </w:pPr>
       <w:bookmarkStart w:id="0" w:name="_GoBack"/>
+      <w:r>
+        <w:rPr>
+          <w:rFonts w:ascii="Segoe UI" w:hAnsi="Segoe UI" w:cs="Segoe UI"/>
+          <w:sz w:val="21"/>
+          <w:szCs w:val="21"/>
+          <w:shd w:val="clear" w:color="auto" w:fill="FFFFFF"/>
+        </w:rPr>
+        <w:t>Health information systems and knowledge management</w:t>
+      </w:r>
       <w:bookmarkEnd w:id="0"/>
+      <w:r>
+        <w:rPr>
+          <w:rFonts w:ascii="Segoe UI" w:hAnsi="Segoe UI" w:cs="Segoe UI"/>
+          <w:sz w:val="21"/>
+          <w:szCs w:val="21"/>
+          <w:shd w:val="clear" w:color="auto" w:fill="FFFFFF"/>
+        </w:rPr>
+        <w:t>.</w:t>
+      </w:r>
     </w:p>
     <w:sectPr>
       <w:pgSz w:w="12240" w:h="15840"/>

</xml_diff>